<commit_message>
Added 5th API Details of Optimization
</commit_message>
<xml_diff>
--- a/Technical/Optimization Flow.docx
+++ b/Technical/Optimization Flow.docx
@@ -148,7 +148,6 @@
         </w:rPr>
         <w:t xml:space="preserve"> With Json , we need to generate key (</w:t>
       </w:r>
-      <w:proofErr w:type="spellStart"/>
       <w:r>
         <w:rPr>
           <w:b/>
@@ -159,32 +158,13 @@
         </w:rPr>
         <w:t>Datetimehourssec+Strategyname</w:t>
       </w:r>
-      <w:proofErr w:type="spellEnd"/>
-      <w:r>
-        <w:rPr>
-          <w:sz w:val="28"/>
-          <w:szCs w:val="28"/>
-          <w:lang w:val="en-US"/>
-        </w:rPr>
-        <w:t xml:space="preserve">) and send that with Request </w:t>
-      </w:r>
-      <w:proofErr w:type="spellStart"/>
-      <w:r>
-        <w:rPr>
-          <w:sz w:val="28"/>
-          <w:szCs w:val="28"/>
-          <w:lang w:val="en-US"/>
-        </w:rPr>
-        <w:t>json</w:t>
-      </w:r>
-      <w:proofErr w:type="spellEnd"/>
-      <w:r>
-        <w:rPr>
-          <w:sz w:val="28"/>
-          <w:szCs w:val="28"/>
-          <w:lang w:val="en-US"/>
-        </w:rPr>
-        <w:t>.</w:t>
+      <w:r>
+        <w:rPr>
+          <w:sz w:val="28"/>
+          <w:szCs w:val="28"/>
+          <w:lang w:val="en-US"/>
+        </w:rPr>
+        <w:t>) and send that with Request json.</w:t>
       </w:r>
     </w:p>
     <w:p>
@@ -244,7 +224,6 @@
         </w:rPr>
         <w:t xml:space="preserve"> of combination generate from Optimization Parameters (API Name (</w:t>
       </w:r>
-      <w:proofErr w:type="spellStart"/>
       <w:r>
         <w:rPr>
           <w:b/>
@@ -255,7 +234,6 @@
         </w:rPr>
         <w:t>GeneratKey</w:t>
       </w:r>
-      <w:proofErr w:type="spellEnd"/>
       <w:r>
         <w:rPr>
           <w:sz w:val="28"/>
@@ -320,7 +298,6 @@
         </w:rPr>
         <w:t>) Once you get the response.  (API Name (</w:t>
       </w:r>
-      <w:proofErr w:type="spellStart"/>
       <w:r>
         <w:rPr>
           <w:b/>
@@ -331,7 +308,6 @@
         </w:rPr>
         <w:t>runOptimization</w:t>
       </w:r>
-      <w:proofErr w:type="spellEnd"/>
       <w:r>
         <w:rPr>
           <w:sz w:val="28"/>
@@ -417,7 +393,6 @@
         </w:rPr>
         <w:t xml:space="preserve"> API (</w:t>
       </w:r>
-      <w:proofErr w:type="spellStart"/>
       <w:r>
         <w:rPr>
           <w:b/>
@@ -428,7 +403,6 @@
         </w:rPr>
         <w:t>retryOptimization</w:t>
       </w:r>
-      <w:proofErr w:type="spellEnd"/>
       <w:r>
         <w:rPr>
           <w:sz w:val="28"/>
@@ -611,12 +585,61 @@
     </w:p>
     <w:p>
       <w:pPr>
-        <w:rPr>
-          <w:sz w:val="28"/>
-          <w:szCs w:val="28"/>
-          <w:lang w:val="en-US"/>
-        </w:rPr>
-      </w:pPr>
+        <w:numPr>
+          <w:ilvl w:val="0"/>
+          <w:numId w:val="4"/>
+        </w:numPr>
+        <w:rPr>
+          <w:sz w:val="28"/>
+          <w:szCs w:val="28"/>
+          <w:lang w:val="en-US"/>
+        </w:rPr>
+      </w:pPr>
+      <w:r>
+        <w:rPr>
+          <w:sz w:val="28"/>
+          <w:szCs w:val="28"/>
+          <w:lang w:val="en-US"/>
+        </w:rPr>
+        <w:t>When Existing Strategy details are required then call 5</w:t>
+      </w:r>
+      <w:r>
+        <w:rPr>
+          <w:sz w:val="28"/>
+          <w:szCs w:val="28"/>
+          <w:vertAlign w:val="superscript"/>
+          <w:lang w:val="en-US"/>
+        </w:rPr>
+        <w:t>th</w:t>
+      </w:r>
+      <w:r>
+        <w:rPr>
+          <w:sz w:val="28"/>
+          <w:szCs w:val="28"/>
+          <w:lang w:val="en-US"/>
+        </w:rPr>
+        <w:t xml:space="preserve"> API (</w:t>
+      </w:r>
+      <w:r>
+        <w:rPr>
+          <w:b/>
+          <w:bCs/>
+          <w:sz w:val="28"/>
+          <w:szCs w:val="28"/>
+          <w:lang w:val="en-US"/>
+        </w:rPr>
+        <w:t>getStrategyDetails</w:t>
+      </w:r>
+      <w:r>
+        <w:rPr>
+          <w:b/>
+          <w:bCs/>
+          <w:sz w:val="28"/>
+          <w:szCs w:val="28"/>
+          <w:lang w:val="en-US"/>
+        </w:rPr>
+        <w:t>)</w:t>
+      </w:r>
     </w:p>
     <w:p>
       <w:pPr>
@@ -740,20 +763,8 @@
           <w:szCs w:val="28"/>
           <w:lang w:val="en-US"/>
         </w:rPr>
-        <w:t xml:space="preserve"> JSON and Key – This is one </w:t>
-      </w:r>
-      <w:proofErr w:type="spellStart"/>
-      <w:r>
-        <w:rPr>
-          <w:b/>
-          <w:bCs/>
-          <w:sz w:val="28"/>
-          <w:szCs w:val="28"/>
-          <w:lang w:val="en-US"/>
-        </w:rPr>
-        <w:t>FullJSON</w:t>
-      </w:r>
-      <w:proofErr w:type="spellEnd"/>
+        <w:t xml:space="preserve"> JSON and Key – This is one FullJSON</w:t>
+      </w:r>
     </w:p>
     <w:p>
       <w:pPr>
@@ -1012,7 +1023,6 @@
         </w:rPr>
         <w:t xml:space="preserve"> Api for return </w:t>
       </w:r>
-      <w:proofErr w:type="spellStart"/>
       <w:r>
         <w:rPr>
           <w:sz w:val="28"/>
@@ -1021,7 +1031,6 @@
         </w:rPr>
         <w:t>tradebook</w:t>
       </w:r>
-      <w:proofErr w:type="spellEnd"/>
       <w:r>
         <w:rPr>
           <w:sz w:val="28"/>
@@ -1030,6 +1039,231 @@
         </w:rPr>
         <w:t xml:space="preserve"> details for particular sequence and key</w:t>
       </w:r>
+    </w:p>
+    <w:p>
+      <w:pPr>
+        <w:numPr>
+          <w:ilvl w:val="0"/>
+          <w:numId w:val="5"/>
+        </w:numPr>
+        <w:rPr>
+          <w:sz w:val="28"/>
+          <w:szCs w:val="28"/>
+          <w:lang w:val="en-US"/>
+        </w:rPr>
+      </w:pPr>
+      <w:r>
+        <w:rPr>
+          <w:sz w:val="28"/>
+          <w:szCs w:val="28"/>
+          <w:lang w:val="en-US"/>
+        </w:rPr>
+        <w:t>5</w:t>
+      </w:r>
+      <w:r>
+        <w:rPr>
+          <w:sz w:val="28"/>
+          <w:szCs w:val="28"/>
+          <w:vertAlign w:val="superscript"/>
+          <w:lang w:val="en-US"/>
+        </w:rPr>
+        <w:t>th</w:t>
+      </w:r>
+      <w:r>
+        <w:rPr>
+          <w:sz w:val="28"/>
+          <w:szCs w:val="28"/>
+          <w:lang w:val="en-US"/>
+        </w:rPr>
+        <w:t xml:space="preserve"> Api (</w:t>
+      </w:r>
+      <w:r>
+        <w:rPr>
+          <w:b/>
+          <w:bCs/>
+          <w:sz w:val="28"/>
+          <w:szCs w:val="28"/>
+          <w:lang w:val="en-US"/>
+        </w:rPr>
+        <w:t>getStrategyDetails</w:t>
+      </w:r>
+      <w:r>
+        <w:rPr>
+          <w:sz w:val="28"/>
+          <w:szCs w:val="28"/>
+          <w:lang w:val="en-US"/>
+        </w:rPr>
+        <w:t>), Create with parameter StrategyID (Optional). When Strategy ID is provided then filter records with only strategy ID . When the Strategy ID is not provided then send all the strategy details with status</w:t>
+      </w:r>
+    </w:p>
+    <w:p>
+      <w:pPr>
+        <w:ind w:left="720"/>
+        <w:rPr>
+          <w:b/>
+          <w:bCs/>
+          <w:sz w:val="28"/>
+          <w:szCs w:val="28"/>
+          <w:lang w:val="en-US"/>
+        </w:rPr>
+      </w:pPr>
+      <w:r>
+        <w:rPr>
+          <w:b/>
+          <w:bCs/>
+          <w:sz w:val="28"/>
+          <w:szCs w:val="28"/>
+          <w:lang w:val="en-US"/>
+        </w:rPr>
+        <w:lastRenderedPageBreak/>
+        <w:t>List in Record</w:t>
+      </w:r>
+    </w:p>
+    <w:p>
+      <w:pPr>
+        <w:ind w:left="720"/>
+        <w:rPr>
+          <w:sz w:val="28"/>
+          <w:szCs w:val="28"/>
+          <w:lang w:val="en-US"/>
+        </w:rPr>
+      </w:pPr>
+      <w:r>
+        <w:rPr>
+          <w:sz w:val="28"/>
+          <w:szCs w:val="28"/>
+          <w:lang w:val="en-US"/>
+        </w:rPr>
+        <w:t>1</w:t>
+      </w:r>
+      <w:r>
+        <w:rPr>
+          <w:sz w:val="28"/>
+          <w:szCs w:val="28"/>
+          <w:vertAlign w:val="superscript"/>
+          <w:lang w:val="en-US"/>
+        </w:rPr>
+        <w:t>st</w:t>
+      </w:r>
+      <w:r>
+        <w:rPr>
+          <w:sz w:val="28"/>
+          <w:szCs w:val="28"/>
+          <w:lang w:val="en-US"/>
+        </w:rPr>
+        <w:t xml:space="preserve"> </w:t>
+      </w:r>
+      <w:r>
+        <w:rPr>
+          <w:sz w:val="28"/>
+          <w:szCs w:val="28"/>
+          <w:lang w:val="en-US"/>
+        </w:rPr>
+        <w:t>Id , 2</w:t>
+      </w:r>
+      <w:r>
+        <w:rPr>
+          <w:sz w:val="28"/>
+          <w:szCs w:val="28"/>
+          <w:vertAlign w:val="superscript"/>
+          <w:lang w:val="en-US"/>
+        </w:rPr>
+        <w:t>nd</w:t>
+      </w:r>
+      <w:r>
+        <w:rPr>
+          <w:sz w:val="28"/>
+          <w:szCs w:val="28"/>
+          <w:lang w:val="en-US"/>
+        </w:rPr>
+        <w:t xml:space="preserve"> . Strategy Name, 3</w:t>
+      </w:r>
+      <w:r>
+        <w:rPr>
+          <w:sz w:val="28"/>
+          <w:szCs w:val="28"/>
+          <w:vertAlign w:val="superscript"/>
+          <w:lang w:val="en-US"/>
+        </w:rPr>
+        <w:t>rd</w:t>
+      </w:r>
+      <w:r>
+        <w:rPr>
+          <w:sz w:val="28"/>
+          <w:szCs w:val="28"/>
+          <w:lang w:val="en-US"/>
+        </w:rPr>
+        <w:t xml:space="preserve"> Strategy Key 4</w:t>
+      </w:r>
+      <w:r>
+        <w:rPr>
+          <w:sz w:val="28"/>
+          <w:szCs w:val="28"/>
+          <w:vertAlign w:val="superscript"/>
+          <w:lang w:val="en-US"/>
+        </w:rPr>
+        <w:t>th</w:t>
+      </w:r>
+      <w:r>
+        <w:rPr>
+          <w:sz w:val="28"/>
+          <w:szCs w:val="28"/>
+          <w:lang w:val="en-US"/>
+        </w:rPr>
+        <w:t xml:space="preserve"> Status 5</w:t>
+      </w:r>
+      <w:r>
+        <w:rPr>
+          <w:sz w:val="28"/>
+          <w:szCs w:val="28"/>
+          <w:vertAlign w:val="superscript"/>
+          <w:lang w:val="en-US"/>
+        </w:rPr>
+        <w:t>th</w:t>
+      </w:r>
+      <w:r>
+        <w:rPr>
+          <w:sz w:val="28"/>
+          <w:szCs w:val="28"/>
+          <w:lang w:val="en-US"/>
+        </w:rPr>
+        <w:t xml:space="preserve"> Last Run date. </w:t>
+      </w:r>
+      <w:r>
+        <w:rPr>
+          <w:sz w:val="28"/>
+          <w:szCs w:val="28"/>
+          <w:lang w:val="en-US"/>
+        </w:rPr>
+        <w:t>6</w:t>
+      </w:r>
+      <w:r>
+        <w:rPr>
+          <w:sz w:val="28"/>
+          <w:szCs w:val="28"/>
+          <w:vertAlign w:val="superscript"/>
+          <w:lang w:val="en-US"/>
+        </w:rPr>
+        <w:t>th</w:t>
+      </w:r>
+      <w:r>
+        <w:rPr>
+          <w:sz w:val="28"/>
+          <w:szCs w:val="28"/>
+          <w:lang w:val="en-US"/>
+        </w:rPr>
+        <w:t xml:space="preserve"> Optimization Name (Optional)</w:t>
+      </w:r>
+    </w:p>
+    <w:p>
+      <w:pPr>
+        <w:ind w:left="720"/>
+        <w:rPr>
+          <w:sz w:val="28"/>
+          <w:szCs w:val="28"/>
+          <w:lang w:val="en-US"/>
+        </w:rPr>
+      </w:pPr>
     </w:p>
     <w:p>
       <w:pPr>
@@ -1096,7 +1330,6 @@
           <w:szCs w:val="28"/>
           <w:lang w:val="en-US"/>
         </w:rPr>
-        <w:lastRenderedPageBreak/>
         <w:t>Id</w:t>
       </w:r>
     </w:p>
@@ -1112,7 +1345,6 @@
           <w:lang w:val="en-US"/>
         </w:rPr>
       </w:pPr>
-      <w:proofErr w:type="spellStart"/>
       <w:r>
         <w:rPr>
           <w:sz w:val="28"/>
@@ -1121,7 +1353,6 @@
         </w:rPr>
         <w:t>opid</w:t>
       </w:r>
-      <w:proofErr w:type="spellEnd"/>
     </w:p>
     <w:p>
       <w:pPr>
@@ -1295,7 +1526,6 @@
           <w:lang w:val="en-US"/>
         </w:rPr>
       </w:pPr>
-      <w:proofErr w:type="spellStart"/>
       <w:r>
         <w:rPr>
           <w:sz w:val="28"/>
@@ -1304,7 +1534,6 @@
         </w:rPr>
         <w:t>opid</w:t>
       </w:r>
-      <w:proofErr w:type="spellEnd"/>
     </w:p>
     <w:p>
       <w:pPr>
@@ -1360,7 +1589,6 @@
           <w:lang w:val="en-US"/>
         </w:rPr>
       </w:pPr>
-      <w:proofErr w:type="spellStart"/>
       <w:r>
         <w:rPr>
           <w:sz w:val="28"/>
@@ -1369,7 +1597,6 @@
         </w:rPr>
         <w:t>FullJSON</w:t>
       </w:r>
-      <w:proofErr w:type="spellEnd"/>
       <w:r>
         <w:rPr>
           <w:sz w:val="28"/>
@@ -1894,6 +2121,95 @@
       <w:lvlJc w:val="right"/>
       <w:pPr>
         <w:ind w:left="6480" w:hanging="180"/>
+      </w:pPr>
+    </w:lvl>
+  </w:abstractNum>
+  <w:abstractNum w:abstractNumId="5" w15:restartNumberingAfterBreak="0">
+    <w:nsid w:val="59C9430E"/>
+    <w:multiLevelType w:val="hybridMultilevel"/>
+    <w:tmpl w:val="D4EE6B2A"/>
+    <w:lvl w:ilvl="0" w:tplc="D7C07D06">
+      <w:start w:val="1"/>
+      <w:numFmt w:val="decimal"/>
+      <w:lvlText w:val="%1."/>
+      <w:lvlJc w:val="left"/>
+      <w:pPr>
+        <w:ind w:left="1080" w:hanging="360"/>
+      </w:pPr>
+      <w:rPr>
+        <w:rFonts w:hint="default"/>
+      </w:rPr>
+    </w:lvl>
+    <w:lvl w:ilvl="1" w:tplc="08090019" w:tentative="1">
+      <w:start w:val="1"/>
+      <w:numFmt w:val="lowerLetter"/>
+      <w:lvlText w:val="%2."/>
+      <w:lvlJc w:val="left"/>
+      <w:pPr>
+        <w:ind w:left="1800" w:hanging="360"/>
+      </w:pPr>
+    </w:lvl>
+    <w:lvl w:ilvl="2" w:tplc="0809001B" w:tentative="1">
+      <w:start w:val="1"/>
+      <w:numFmt w:val="lowerRoman"/>
+      <w:lvlText w:val="%3."/>
+      <w:lvlJc w:val="right"/>
+      <w:pPr>
+        <w:ind w:left="2520" w:hanging="180"/>
+      </w:pPr>
+    </w:lvl>
+    <w:lvl w:ilvl="3" w:tplc="0809000F" w:tentative="1">
+      <w:start w:val="1"/>
+      <w:numFmt w:val="decimal"/>
+      <w:lvlText w:val="%4."/>
+      <w:lvlJc w:val="left"/>
+      <w:pPr>
+        <w:ind w:left="3240" w:hanging="360"/>
+      </w:pPr>
+    </w:lvl>
+    <w:lvl w:ilvl="4" w:tplc="08090019" w:tentative="1">
+      <w:start w:val="1"/>
+      <w:numFmt w:val="lowerLetter"/>
+      <w:lvlText w:val="%5."/>
+      <w:lvlJc w:val="left"/>
+      <w:pPr>
+        <w:ind w:left="3960" w:hanging="360"/>
+      </w:pPr>
+    </w:lvl>
+    <w:lvl w:ilvl="5" w:tplc="0809001B" w:tentative="1">
+      <w:start w:val="1"/>
+      <w:numFmt w:val="lowerRoman"/>
+      <w:lvlText w:val="%6."/>
+      <w:lvlJc w:val="right"/>
+      <w:pPr>
+        <w:ind w:left="4680" w:hanging="180"/>
+      </w:pPr>
+    </w:lvl>
+    <w:lvl w:ilvl="6" w:tplc="0809000F" w:tentative="1">
+      <w:start w:val="1"/>
+      <w:numFmt w:val="decimal"/>
+      <w:lvlText w:val="%7."/>
+      <w:lvlJc w:val="left"/>
+      <w:pPr>
+        <w:ind w:left="5400" w:hanging="360"/>
+      </w:pPr>
+    </w:lvl>
+    <w:lvl w:ilvl="7" w:tplc="08090019" w:tentative="1">
+      <w:start w:val="1"/>
+      <w:numFmt w:val="lowerLetter"/>
+      <w:lvlText w:val="%8."/>
+      <w:lvlJc w:val="left"/>
+      <w:pPr>
+        <w:ind w:left="6120" w:hanging="360"/>
+      </w:pPr>
+    </w:lvl>
+    <w:lvl w:ilvl="8" w:tplc="0809001B" w:tentative="1">
+      <w:start w:val="1"/>
+      <w:numFmt w:val="lowerRoman"/>
+      <w:lvlText w:val="%9."/>
+      <w:lvlJc w:val="right"/>
+      <w:pPr>
+        <w:ind w:left="6840" w:hanging="180"/>
       </w:pPr>
     </w:lvl>
   </w:abstractNum>
@@ -2001,6 +2317,9 @@
   </w:num>
   <w:num w:numId="8" w16cid:durableId="784808472">
     <w:abstractNumId w:val="2"/>
+  </w:num>
+  <w:num w:numId="9" w16cid:durableId="334570997">
+    <w:abstractNumId w:val="5"/>
   </w:num>
 </w:numbering>
 </file>

</xml_diff>